<commit_message>
additional updates to short guide
</commit_message>
<xml_diff>
--- a/TechComm/semester/2023-08-Fall/ShortGuide2TW-Fall23.docx
+++ b/TechComm/semester/2023-08-Fall/ShortGuide2TW-Fall23.docx
@@ -1464,19 +1464,7 @@
           <w:rPr>
             <w:rStyle w:val="Hyperlink"/>
           </w:rPr>
-          <w:t>our Can</w:t>
-        </w:r>
-        <w:r>
-          <w:rPr>
-            <w:rStyle w:val="Hyperlink"/>
-          </w:rPr>
-          <w:t>v</w:t>
-        </w:r>
-        <w:r>
-          <w:rPr>
-            <w:rStyle w:val="Hyperlink"/>
-          </w:rPr>
-          <w:t>as site</w:t>
+          <w:t>our Canvas site</w:t>
         </w:r>
       </w:hyperlink>
       <w:r>
@@ -1537,23 +1525,7 @@
             <w:highlight w:val="white"/>
             <w:u w:val="single"/>
           </w:rPr>
-          <w:t>CC At</w:t>
-        </w:r>
-        <w:r>
-          <w:rPr>
-            <w:color w:val="1155CC"/>
-            <w:highlight w:val="white"/>
-            <w:u w:val="single"/>
-          </w:rPr>
-          <w:t>t</w:t>
-        </w:r>
-        <w:r>
-          <w:rPr>
-            <w:color w:val="1155CC"/>
-            <w:highlight w:val="white"/>
-            <w:u w:val="single"/>
-          </w:rPr>
-          <w:t xml:space="preserve">ribution Non-Commercial-Share-Alike </w:t>
+          <w:t xml:space="preserve">CC Attribution Non-Commercial-Share-Alike </w:t>
         </w:r>
       </w:hyperlink>
       <w:hyperlink r:id="rId12">
@@ -1588,19 +1560,7 @@
           <w:rPr>
             <w:rStyle w:val="Hyperlink"/>
           </w:rPr>
-          <w:t>Burruss Hall, Virg</w:t>
-        </w:r>
-        <w:r>
-          <w:rPr>
-            <w:rStyle w:val="Hyperlink"/>
-          </w:rPr>
-          <w:t>i</w:t>
-        </w:r>
-        <w:r>
-          <w:rPr>
-            <w:rStyle w:val="Hyperlink"/>
-          </w:rPr>
-          <w:t>nia Tech by Tina Merritt on Flickr</w:t>
+          <w:t>Burruss Hall, Virginia Tech by Tina Merritt on Flickr</w:t>
         </w:r>
       </w:hyperlink>
       <w:r>
@@ -1674,23 +1634,7 @@
             <w:highlight w:val="yellow"/>
             <w:u w:val="single"/>
           </w:rPr>
-          <w:t xml:space="preserve">the Monacan </w:t>
-        </w:r>
-        <w:r>
-          <w:rPr>
-            <w:color w:val="1155CC"/>
-            <w:highlight w:val="yellow"/>
-            <w:u w:val="single"/>
-          </w:rPr>
-          <w:t>N</w:t>
-        </w:r>
-        <w:r>
-          <w:rPr>
-            <w:color w:val="1155CC"/>
-            <w:highlight w:val="yellow"/>
-            <w:u w:val="single"/>
-          </w:rPr>
-          <w:t>ation website</w:t>
+          <w:t>the Monacan Nation website</w:t>
         </w:r>
       </w:hyperlink>
       <w:r>
@@ -1702,21 +1646,7 @@
             <w:color w:val="1155CC"/>
             <w:u w:val="single"/>
           </w:rPr>
-          <w:t>Amer</w:t>
-        </w:r>
-        <w:r>
-          <w:rPr>
-            <w:color w:val="1155CC"/>
-            <w:u w:val="single"/>
-          </w:rPr>
-          <w:t>i</w:t>
-        </w:r>
-        <w:r>
-          <w:rPr>
-            <w:color w:val="1155CC"/>
-            <w:u w:val="single"/>
-          </w:rPr>
-          <w:t>can Indian &amp; Indigenous Community Center</w:t>
+          <w:t>American Indian &amp; Indigenous Community Center</w:t>
         </w:r>
       </w:hyperlink>
       <w:r>
@@ -1743,21 +1673,7 @@
             <w:color w:val="1155CC"/>
             <w:u w:val="single"/>
           </w:rPr>
-          <w:t>Famil</w:t>
-        </w:r>
-        <w:r>
-          <w:rPr>
-            <w:color w:val="1155CC"/>
-            <w:u w:val="single"/>
-          </w:rPr>
-          <w:t>y</w:t>
-        </w:r>
-        <w:r>
-          <w:rPr>
-            <w:color w:val="1155CC"/>
-            <w:u w:val="single"/>
-          </w:rPr>
-          <w:t xml:space="preserve"> Tree</w:t>
+          <w:t>Family Tree</w:t>
         </w:r>
       </w:hyperlink>
       <w:r>
@@ -1901,25 +1817,7 @@
             <w:sz w:val="20"/>
             <w:szCs w:val="20"/>
           </w:rPr>
-          <w:t>Services for</w:t>
-        </w:r>
-        <w:r>
-          <w:rPr>
-            <w:rStyle w:val="Hyperlink"/>
-            <w:rFonts w:ascii="Acherus Grotesque Light" w:eastAsia="Arial" w:hAnsi="Acherus Grotesque Light"/>
-            <w:sz w:val="20"/>
-            <w:szCs w:val="20"/>
-          </w:rPr>
-          <w:t xml:space="preserve"> </w:t>
-        </w:r>
-        <w:r>
-          <w:rPr>
-            <w:rStyle w:val="Hyperlink"/>
-            <w:rFonts w:ascii="Acherus Grotesque Light" w:eastAsia="Arial" w:hAnsi="Acherus Grotesque Light"/>
-            <w:sz w:val="20"/>
-            <w:szCs w:val="20"/>
-          </w:rPr>
-          <w:t>Students with Disabilities (SSD) staff</w:t>
+          <w:t>Services for Students with Disabilities (SSD) staff</w:t>
         </w:r>
       </w:hyperlink>
       <w:r>
@@ -2208,43 +2106,7 @@
             <w:sz w:val="20"/>
             <w:szCs w:val="20"/>
           </w:rPr>
-          <w:t>Services fo</w:t>
-        </w:r>
-        <w:r>
-          <w:rPr>
-            <w:rStyle w:val="Hyperlink"/>
-            <w:rFonts w:ascii="Acherus Grotesque Light" w:eastAsia="Arial" w:hAnsi="Acherus Grotesque Light"/>
-            <w:sz w:val="20"/>
-            <w:szCs w:val="20"/>
-          </w:rPr>
-          <w:t>r</w:t>
-        </w:r>
-        <w:r>
-          <w:rPr>
-            <w:rStyle w:val="Hyperlink"/>
-            <w:rFonts w:ascii="Acherus Grotesque Light" w:eastAsia="Arial" w:hAnsi="Acherus Grotesque Light"/>
-            <w:sz w:val="20"/>
-            <w:szCs w:val="20"/>
-          </w:rPr>
-          <w:t xml:space="preserve"> Stu</w:t>
-        </w:r>
-        <w:r>
-          <w:rPr>
-            <w:rStyle w:val="Hyperlink"/>
-            <w:rFonts w:ascii="Acherus Grotesque Light" w:eastAsia="Arial" w:hAnsi="Acherus Grotesque Light"/>
-            <w:sz w:val="20"/>
-            <w:szCs w:val="20"/>
-          </w:rPr>
-          <w:t>d</w:t>
-        </w:r>
-        <w:r>
-          <w:rPr>
-            <w:rStyle w:val="Hyperlink"/>
-            <w:rFonts w:ascii="Acherus Grotesque Light" w:eastAsia="Arial" w:hAnsi="Acherus Grotesque Light"/>
-            <w:sz w:val="20"/>
-            <w:szCs w:val="20"/>
-          </w:rPr>
-          <w:t>ents with Disabilities</w:t>
+          <w:t>Services for Students with Disabilities</w:t>
         </w:r>
       </w:hyperlink>
       <w:r>
@@ -2264,25 +2126,7 @@
             <w:sz w:val="20"/>
             <w:szCs w:val="20"/>
           </w:rPr>
-          <w:t>m</w:t>
-        </w:r>
-        <w:r>
-          <w:rPr>
-            <w:rStyle w:val="Hyperlink"/>
-            <w:rFonts w:ascii="Acherus Grotesque Light" w:eastAsia="Arial" w:hAnsi="Acherus Grotesque Light"/>
-            <w:sz w:val="20"/>
-            <w:szCs w:val="20"/>
-          </w:rPr>
-          <w:t>a</w:t>
-        </w:r>
-        <w:r>
-          <w:rPr>
-            <w:rStyle w:val="Hyperlink"/>
-            <w:rFonts w:ascii="Acherus Grotesque Light" w:eastAsia="Arial" w:hAnsi="Acherus Grotesque Light"/>
-            <w:sz w:val="20"/>
-            <w:szCs w:val="20"/>
-          </w:rPr>
-          <w:t>p link</w:t>
+          <w:t>map link</w:t>
         </w:r>
       </w:hyperlink>
       <w:r>
@@ -2354,25 +2198,7 @@
             <w:sz w:val="20"/>
             <w:szCs w:val="20"/>
           </w:rPr>
-          <w:t>a pri</w:t>
-        </w:r>
-        <w:r>
-          <w:rPr>
-            <w:rStyle w:val="Hyperlink"/>
-            <w:rFonts w:ascii="Acherus Grotesque Light" w:eastAsia="Arial" w:hAnsi="Acherus Grotesque Light"/>
-            <w:sz w:val="20"/>
-            <w:szCs w:val="20"/>
-          </w:rPr>
-          <w:t>v</w:t>
-        </w:r>
-        <w:r>
-          <w:rPr>
-            <w:rStyle w:val="Hyperlink"/>
-            <w:rFonts w:ascii="Acherus Grotesque Light" w:eastAsia="Arial" w:hAnsi="Acherus Grotesque Light"/>
-            <w:sz w:val="20"/>
-            <w:szCs w:val="20"/>
-          </w:rPr>
-          <w:t>ate message in Canvas</w:t>
+          <w:t>a private message in Canvas</w:t>
         </w:r>
       </w:hyperlink>
       <w:r>
@@ -3730,7 +3556,15 @@
           </w:p>
           <w:p>
             <w:r>
-              <w:t>Working, dependable Internet access and a backup plan. If the connection where you live goes out, know where you can go for free WiFi.</w:t>
+              <w:t xml:space="preserve">Working, dependable Internet access and a backup plan. If the connection where you live goes out, know where you can go for free </w:t>
+            </w:r>
+            <w:proofErr w:type="spellStart"/>
+            <w:r>
+              <w:t>WiFi</w:t>
+            </w:r>
+            <w:proofErr w:type="spellEnd"/>
+            <w:r>
+              <w:t>.</w:t>
             </w:r>
           </w:p>
         </w:tc>
@@ -5903,14 +5737,7 @@
                 <w:sz w:val="18"/>
                 <w:szCs w:val="18"/>
               </w:rPr>
-              <w:t>Thanksgiving</w:t>
-            </w:r>
-            <w:r>
-              <w:rPr>
-                <w:sz w:val="18"/>
-                <w:szCs w:val="18"/>
-              </w:rPr>
-              <w:t xml:space="preserve"> Break</w:t>
+              <w:t>Thanksgiving Break</w:t>
             </w:r>
             <w:r>
               <w:rPr>
@@ -7464,15 +7291,15 @@
         <w:br w:type="page"/>
       </w:r>
     </w:p>
+    <w:bookmarkStart w:id="54" w:name="_Toc104155369"/>
+    <w:bookmarkStart w:id="55" w:name="_Toc123786690"/>
+    <w:bookmarkEnd w:id="50"/>
+    <w:bookmarkEnd w:id="51"/>
+    <w:commentRangeStart w:id="56"/>
     <w:p>
       <w:pPr>
         <w:pStyle w:val="Heading1"/>
       </w:pPr>
-      <w:bookmarkStart w:id="54" w:name="_Toc104155369"/>
-      <w:bookmarkStart w:id="55" w:name="_Toc123786690"/>
-      <w:bookmarkEnd w:id="50"/>
-      <w:bookmarkEnd w:id="51"/>
-      <w:commentRangeStart w:id="56"/>
       <w:r>
         <w:rPr>
           <w:rFonts w:ascii="Acherus Grotesque Medium" w:hAnsi="Acherus Grotesque Medium"/>
@@ -10375,7 +10202,7 @@
       <w:bookmarkStart w:id="72" w:name="_Toc71844910"/>
       <w:bookmarkStart w:id="73" w:name="_Toc77817620"/>
       <w:r>
-        <w:t>Where Will I Find these Weekly Preview Announcements</w:t>
+        <w:t>Where Will I Find the Preview Announcements</w:t>
       </w:r>
       <w:r>
         <w:t>?</w:t>
@@ -10525,6 +10352,7 @@
         <w:spacing w:before="240"/>
       </w:pPr>
       <w:commentRangeStart w:id="76"/>
+      <w:commentRangeStart w:id="77"/>
       <w:r>
         <w:t>The</w:t>
       </w:r>
@@ -10573,6 +10401,13 @@
           <w:rStyle w:val="CommentReference"/>
         </w:rPr>
         <w:commentReference w:id="76"/>
+      </w:r>
+      <w:commentRangeEnd w:id="77"/>
+      <w:r>
+        <w:rPr>
+          <w:rStyle w:val="CommentReference"/>
+        </w:rPr>
+        <w:commentReference w:id="77"/>
       </w:r>
     </w:p>
     <w:p>
@@ -10822,14 +10657,11 @@
       <w:pPr>
         <w:pStyle w:val="Heading1"/>
       </w:pPr>
-      <w:bookmarkStart w:id="77" w:name="_Toc103729019"/>
-      <w:bookmarkStart w:id="78" w:name="_Toc104155372"/>
-      <w:bookmarkStart w:id="79" w:name="_Toc123786694"/>
+      <w:bookmarkStart w:id="78" w:name="_Toc103729019"/>
+      <w:bookmarkStart w:id="79" w:name="_Toc104155372"/>
+      <w:bookmarkStart w:id="80" w:name="_Toc123786694"/>
       <w:r>
         <w:lastRenderedPageBreak/>
-        <w:t xml:space="preserve">START HERE!!!!! </w:t>
-      </w:r>
-      <w:r>
         <w:t xml:space="preserve">How </w:t>
       </w:r>
       <w:r>
@@ -10838,9 +10670,9 @@
       <w:r>
         <w:t xml:space="preserve"> Works</w:t>
       </w:r>
-      <w:bookmarkEnd w:id="77"/>
       <w:bookmarkEnd w:id="78"/>
       <w:bookmarkEnd w:id="79"/>
+      <w:bookmarkEnd w:id="80"/>
       <w:r>
         <w:t xml:space="preserve"> </w:t>
       </w:r>
@@ -10849,7 +10681,7 @@
       <w:pPr>
         <w:spacing w:after="120"/>
       </w:pPr>
-      <w:bookmarkStart w:id="80" w:name="_Toc71844933"/>
+      <w:bookmarkStart w:id="81" w:name="_Toc71844933"/>
       <w:r>
         <w:rPr>
           <w:noProof/>
@@ -10961,13 +10793,7 @@
         <w:t>Your work in this course is marked Complete or Incomplete</w:t>
       </w:r>
       <w:r>
-        <w:t xml:space="preserve">, based on the effort you put into the </w:t>
-      </w:r>
-      <w:r>
-        <w:t>task</w:t>
-      </w:r>
-      <w:r>
-        <w:t xml:space="preserve"> and </w:t>
+        <w:t xml:space="preserve">, based </w:t>
       </w:r>
       <w:r>
         <w:t>on whether the work</w:t>
@@ -11154,7 +10980,19 @@
           <w:rPr>
             <w:rStyle w:val="Hyperlink"/>
           </w:rPr>
-          <w:t>Undergraduate Honor System</w:t>
+          <w:t>Undergra</w:t>
+        </w:r>
+        <w:r>
+          <w:rPr>
+            <w:rStyle w:val="Hyperlink"/>
+          </w:rPr>
+          <w:t>d</w:t>
+        </w:r>
+        <w:r>
+          <w:rPr>
+            <w:rStyle w:val="Hyperlink"/>
+          </w:rPr>
+          <w:t>uate Honor System</w:t>
         </w:r>
       </w:hyperlink>
       <w:r>
@@ -11168,7 +11006,19 @@
           <w:rPr>
             <w:rStyle w:val="Hyperlink"/>
           </w:rPr>
-          <w:t>Principles of Community</w:t>
+          <w:t>Pri</w:t>
+        </w:r>
+        <w:r>
+          <w:rPr>
+            <w:rStyle w:val="Hyperlink"/>
+          </w:rPr>
+          <w:t>n</w:t>
+        </w:r>
+        <w:r>
+          <w:rPr>
+            <w:rStyle w:val="Hyperlink"/>
+          </w:rPr>
+          <w:t>ciples of Community</w:t>
         </w:r>
       </w:hyperlink>
       <w:r>
@@ -11421,7 +11271,13 @@
         <w:t xml:space="preserve"> and resubmit</w:t>
       </w:r>
       <w:r>
-        <w:t xml:space="preserve"> as long as the Grace Period is still open.</w:t>
+        <w:t xml:space="preserve"> as long as the Grace Period</w:t>
+      </w:r>
+      <w:r>
+        <w:t xml:space="preserve"> for the assignment</w:t>
+      </w:r>
+      <w:r>
+        <w:t xml:space="preserve"> is open.</w:t>
       </w:r>
     </w:p>
     <w:p>
@@ -11849,21 +11705,6 @@
             <w:r>
               <w:t xml:space="preserve"> Allow a week.</w:t>
             </w:r>
-            <w:r>
-              <w:t xml:space="preserve"> </w:t>
-            </w:r>
-            <w:r>
-              <w:t xml:space="preserve">If submitted during the grace period, </w:t>
-            </w:r>
-            <w:r>
-              <w:t xml:space="preserve">marked </w:t>
-            </w:r>
-            <w:r>
-              <w:t>within a week of submission</w:t>
-            </w:r>
-            <w:r>
-              <w:t>.</w:t>
-            </w:r>
           </w:p>
         </w:tc>
       </w:tr>
@@ -11927,22 +11768,31 @@
       <w:pPr>
         <w:pStyle w:val="Heading1"/>
       </w:pPr>
-      <w:bookmarkStart w:id="81" w:name="_Toc103729020"/>
-      <w:bookmarkStart w:id="82" w:name="_Toc104155373"/>
-      <w:bookmarkStart w:id="83" w:name="_Toc123786695"/>
-      <w:r>
+      <w:bookmarkStart w:id="82" w:name="_Toc103729020"/>
+      <w:bookmarkStart w:id="83" w:name="_Toc104155373"/>
+      <w:bookmarkStart w:id="84" w:name="_Toc123786695"/>
+      <w:r>
+        <w:rPr>
+          <w:highlight w:val="yellow"/>
+        </w:rPr>
         <w:lastRenderedPageBreak/>
         <w:t xml:space="preserve">How </w:t>
       </w:r>
       <w:r>
+        <w:rPr>
+          <w:highlight w:val="yellow"/>
+        </w:rPr>
         <w:t>Course Grade</w:t>
       </w:r>
       <w:r>
+        <w:rPr>
+          <w:highlight w:val="yellow"/>
+        </w:rPr>
         <w:t>s Are Calculated</w:t>
       </w:r>
-      <w:bookmarkEnd w:id="81"/>
       <w:bookmarkEnd w:id="82"/>
       <w:bookmarkEnd w:id="83"/>
+      <w:bookmarkEnd w:id="84"/>
     </w:p>
     <w:p>
       <w:pPr>
@@ -12795,8 +12645,8 @@
         <w:pStyle w:val="Heading3"/>
         <w:spacing w:before="240"/>
       </w:pPr>
-      <w:bookmarkStart w:id="84" w:name="_Toc71844939"/>
-      <w:bookmarkStart w:id="85" w:name="_Hlk92679480"/>
+      <w:bookmarkStart w:id="85" w:name="_Toc71844939"/>
+      <w:bookmarkStart w:id="86" w:name="_Hlk92679480"/>
     </w:p>
     <w:p>
       <w:pPr>
@@ -13070,8 +12920,8 @@
         <w:br w:type="page"/>
       </w:r>
     </w:p>
-    <w:bookmarkEnd w:id="84"/>
     <w:bookmarkEnd w:id="85"/>
+    <w:bookmarkEnd w:id="86"/>
     <w:p>
       <w:pPr>
         <w:pStyle w:val="Heading3"/>
@@ -13710,7 +13560,7 @@
           <w:lang w:val="en"/>
         </w:rPr>
       </w:pPr>
-      <w:bookmarkStart w:id="86" w:name="_Toc77817650"/>
+      <w:bookmarkStart w:id="87" w:name="_Toc77817650"/>
       <w:r>
         <w:br w:type="page"/>
       </w:r>
@@ -13726,7 +13576,7 @@
       <w:r>
         <w:t xml:space="preserve"> Performance Review</w:t>
       </w:r>
-      <w:bookmarkEnd w:id="86"/>
+      <w:bookmarkEnd w:id="87"/>
     </w:p>
     <w:p>
       <w:r>
@@ -14104,10 +13954,10 @@
       <w:pPr>
         <w:pStyle w:val="Heading1"/>
       </w:pPr>
-      <w:bookmarkStart w:id="87" w:name="_Toc103729021"/>
-      <w:bookmarkStart w:id="88" w:name="_Toc104155374"/>
-      <w:bookmarkStart w:id="89" w:name="_Toc123786696"/>
-      <w:bookmarkEnd w:id="80"/>
+      <w:bookmarkStart w:id="88" w:name="_Toc103729021"/>
+      <w:bookmarkStart w:id="89" w:name="_Toc104155374"/>
+      <w:bookmarkStart w:id="90" w:name="_Toc123786696"/>
+      <w:bookmarkEnd w:id="81"/>
       <w:r>
         <w:rPr>
           <w:rFonts w:eastAsia="Arial"/>
@@ -14167,9 +14017,9 @@
       <w:r>
         <w:t>How to Do Well in This Course</w:t>
       </w:r>
-      <w:bookmarkEnd w:id="87"/>
       <w:bookmarkEnd w:id="88"/>
       <w:bookmarkEnd w:id="89"/>
+      <w:bookmarkEnd w:id="90"/>
     </w:p>
     <w:p>
       <w:pPr>
@@ -14256,13 +14106,13 @@
       <w:pPr>
         <w:pStyle w:val="Heading3"/>
       </w:pPr>
-      <w:bookmarkStart w:id="90" w:name="_Toc71844934"/>
-      <w:bookmarkStart w:id="91" w:name="_Toc77817642"/>
+      <w:bookmarkStart w:id="91" w:name="_Toc71844934"/>
+      <w:bookmarkStart w:id="92" w:name="_Toc77817642"/>
       <w:r>
         <w:t>Focus on Ideas (Not Mistakes)</w:t>
       </w:r>
-      <w:bookmarkEnd w:id="90"/>
       <w:bookmarkEnd w:id="91"/>
+      <w:bookmarkEnd w:id="92"/>
       <w:r>
         <w:t xml:space="preserve"> </w:t>
       </w:r>
@@ -14422,13 +14272,13 @@
       <w:pPr>
         <w:pStyle w:val="Heading3"/>
       </w:pPr>
-      <w:bookmarkStart w:id="92" w:name="_Toc71844935"/>
-      <w:bookmarkStart w:id="93" w:name="_Toc77817643"/>
+      <w:bookmarkStart w:id="93" w:name="_Toc71844935"/>
+      <w:bookmarkStart w:id="94" w:name="_Toc77817643"/>
       <w:r>
         <w:t>Write for Yourself (Not for Me)</w:t>
       </w:r>
-      <w:bookmarkEnd w:id="92"/>
       <w:bookmarkEnd w:id="93"/>
+      <w:bookmarkEnd w:id="94"/>
     </w:p>
     <w:p>
       <w:pPr>
@@ -14553,13 +14403,13 @@
       <w:pPr>
         <w:pStyle w:val="Heading3"/>
       </w:pPr>
-      <w:bookmarkStart w:id="94" w:name="_Toc71844936"/>
-      <w:bookmarkStart w:id="95" w:name="_Toc77817644"/>
+      <w:bookmarkStart w:id="95" w:name="_Toc71844936"/>
+      <w:bookmarkStart w:id="96" w:name="_Toc77817644"/>
       <w:r>
         <w:t>Take Risks (Don’t Play It Safe)</w:t>
       </w:r>
-      <w:bookmarkEnd w:id="94"/>
       <w:bookmarkEnd w:id="95"/>
+      <w:bookmarkEnd w:id="96"/>
     </w:p>
     <w:p>
       <w:pPr>
@@ -14678,13 +14528,13 @@
       <w:pPr>
         <w:pStyle w:val="Heading3"/>
       </w:pPr>
-      <w:bookmarkStart w:id="96" w:name="_Toc71844937"/>
-      <w:bookmarkStart w:id="97" w:name="_Toc77817645"/>
+      <w:bookmarkStart w:id="97" w:name="_Toc71844937"/>
+      <w:bookmarkStart w:id="98" w:name="_Toc77817645"/>
       <w:r>
         <w:t>Have a Do-Over (No Penalty)</w:t>
       </w:r>
-      <w:bookmarkEnd w:id="96"/>
       <w:bookmarkEnd w:id="97"/>
+      <w:bookmarkEnd w:id="98"/>
     </w:p>
     <w:p>
       <w:pPr>
@@ -14851,8 +14701,8 @@
       <w:pPr>
         <w:pStyle w:val="Heading3"/>
       </w:pPr>
-      <w:bookmarkStart w:id="98" w:name="_Toc71844938"/>
-      <w:bookmarkStart w:id="99" w:name="_Toc77817646"/>
+      <w:bookmarkStart w:id="99" w:name="_Toc71844938"/>
+      <w:bookmarkStart w:id="100" w:name="_Toc77817646"/>
       <w:r>
         <w:t xml:space="preserve">Put </w:t>
       </w:r>
@@ -14862,8 +14712,8 @@
       <w:r>
         <w:t>n the Effort (No Pain, No Gain)</w:t>
       </w:r>
-      <w:bookmarkEnd w:id="98"/>
       <w:bookmarkEnd w:id="99"/>
+      <w:bookmarkEnd w:id="100"/>
     </w:p>
     <w:p>
       <w:pPr>
@@ -14989,8 +14839,8 @@
         </w:rPr>
         <w:t>listen to feedback, incorporate what you hear, and reflect on how to improve your writing and communication.</w:t>
       </w:r>
-      <w:bookmarkStart w:id="100" w:name="fn1"/>
-      <w:bookmarkEnd w:id="100"/>
+      <w:bookmarkStart w:id="101" w:name="fn1"/>
+      <w:bookmarkEnd w:id="101"/>
       <w:r>
         <w:br w:type="page"/>
       </w:r>
@@ -14999,9 +14849,9 @@
       <w:pPr>
         <w:pStyle w:val="Heading1"/>
       </w:pPr>
-      <w:bookmarkStart w:id="101" w:name="_Toc103729022"/>
-      <w:bookmarkStart w:id="102" w:name="_Toc104155375"/>
-      <w:bookmarkStart w:id="103" w:name="_Toc123786697"/>
+      <w:bookmarkStart w:id="102" w:name="_Toc103729022"/>
+      <w:bookmarkStart w:id="103" w:name="_Toc104155375"/>
+      <w:bookmarkStart w:id="104" w:name="_Toc123786697"/>
       <w:r>
         <w:lastRenderedPageBreak/>
         <w:t xml:space="preserve">Tips for </w:t>
@@ -15012,9 +14862,9 @@
       <w:r>
         <w:t>ss</w:t>
       </w:r>
-      <w:bookmarkEnd w:id="101"/>
       <w:bookmarkEnd w:id="102"/>
       <w:bookmarkEnd w:id="103"/>
+      <w:bookmarkEnd w:id="104"/>
     </w:p>
     <w:p>
       <w:pPr>
@@ -15444,11 +15294,19 @@
               </w:rPr>
               <w:br/>
             </w:r>
+            <w:proofErr w:type="spellStart"/>
             <w:r>
               <w:rPr>
                 <w:lang w:val="en"/>
               </w:rPr>
-              <w:t xml:space="preserve">Schedule </w:t>
+              <w:t>Schedule</w:t>
+            </w:r>
+            <w:proofErr w:type="spellEnd"/>
+            <w:r>
+              <w:rPr>
+                <w:lang w:val="en"/>
+              </w:rPr>
+              <w:t xml:space="preserve"> </w:t>
             </w:r>
             <w:r>
               <w:rPr>
@@ -15919,7 +15777,7 @@
       <w:pPr>
         <w:pStyle w:val="Heading1"/>
       </w:pPr>
-      <w:bookmarkStart w:id="104" w:name="_Toc123786698"/>
+      <w:bookmarkStart w:id="105" w:name="_Toc123786698"/>
       <w:r>
         <w:lastRenderedPageBreak/>
         <w:t xml:space="preserve">Get Help </w:t>
@@ -15927,7 +15785,7 @@
       <w:r>
         <w:t>with the Course</w:t>
       </w:r>
-      <w:bookmarkEnd w:id="104"/>
+      <w:bookmarkEnd w:id="105"/>
     </w:p>
     <w:p>
       <w:pPr>
@@ -16311,12 +16169,14 @@
         <w:t xml:space="preserve">ake appointments online by setting up an account with </w:t>
       </w:r>
       <w:hyperlink r:id="rId86" w:history="1">
+        <w:proofErr w:type="spellStart"/>
         <w:r>
           <w:rPr>
             <w:rStyle w:val="Hyperlink"/>
           </w:rPr>
           <w:t>WCOnline</w:t>
         </w:r>
+        <w:proofErr w:type="spellEnd"/>
       </w:hyperlink>
       <w:r>
         <w:t xml:space="preserve"> or call the Writing Center director at 540-231-9270.</w:t>
@@ -16965,6 +16825,22 @@
       </w:r>
     </w:p>
   </w:comment>
+  <w:comment w:id="77" w:author="Gardner, Traci" w:date="2023-08-07T00:52:00Z" w:initials="GT">
+    <w:p>
+      <w:pPr>
+        <w:pStyle w:val="CommentText"/>
+      </w:pPr>
+      <w:r>
+        <w:rPr>
+          <w:rStyle w:val="CommentReference"/>
+        </w:rPr>
+        <w:annotationRef/>
+      </w:r>
+      <w:r>
+        <w:t>make a list of ways to use them and go from there.</w:t>
+      </w:r>
+    </w:p>
+  </w:comment>
 </w:comments>
 </file>
 
@@ -16973,6 +16849,7 @@
   <w15:commentEx w15:paraId="3CE3EF87" w15:done="0"/>
   <w15:commentEx w15:paraId="0706E71F" w15:done="0"/>
   <w15:commentEx w15:paraId="32F5CEE7" w15:done="0"/>
+  <w15:commentEx w15:paraId="632DB798" w15:paraIdParent="32F5CEE7" w15:done="0"/>
 </w15:commentsEx>
 </file>
 
@@ -16981,6 +16858,7 @@
   <w16cex:commentExtensible w16cex:durableId="2879B077" w16cex:dateUtc="2023-08-06T09:39:00Z"/>
   <w16cex:commentExtensible w16cex:durableId="2879B0B1" w16cex:dateUtc="2023-08-06T09:40:00Z"/>
   <w16cex:commentExtensible w16cex:durableId="2879C585" w16cex:dateUtc="2023-08-06T11:08:00Z"/>
+  <w16cex:commentExtensible w16cex:durableId="287ABEDF" w16cex:dateUtc="2023-08-07T04:52:00Z"/>
 </w16cex:commentsExtensible>
 </file>
 
@@ -16989,6 +16867,7 @@
   <w16cid:commentId w16cid:paraId="3CE3EF87" w16cid:durableId="2879B077"/>
   <w16cid:commentId w16cid:paraId="0706E71F" w16cid:durableId="2879B0B1"/>
   <w16cid:commentId w16cid:paraId="32F5CEE7" w16cid:durableId="2879C585"/>
+  <w16cid:commentId w16cid:paraId="632DB798" w16cid:durableId="287ABEDF"/>
 </w16cid:commentsIds>
 </file>
 
@@ -17205,7 +17084,21 @@
             <w:rStyle w:val="Hyperlink"/>
             <w:rFonts w:cs="Arial"/>
           </w:rPr>
-          <w:t>Jesse Stommel</w:t>
+          <w:t>Je</w:t>
+        </w:r>
+        <w:r>
+          <w:rPr>
+            <w:rStyle w:val="Hyperlink"/>
+            <w:rFonts w:cs="Arial"/>
+          </w:rPr>
+          <w:t>s</w:t>
+        </w:r>
+        <w:r>
+          <w:rPr>
+            <w:rStyle w:val="Hyperlink"/>
+            <w:rFonts w:cs="Arial"/>
+          </w:rPr>
+          <w:t>se Stommel</w:t>
         </w:r>
       </w:hyperlink>
       <w:r>
@@ -17220,7 +17113,21 @@
             <w:rStyle w:val="Hyperlink"/>
             <w:rFonts w:cs="Arial"/>
           </w:rPr>
-          <w:t>Alfie Kohn</w:t>
+          <w:t>Alfie</w:t>
+        </w:r>
+        <w:r>
+          <w:rPr>
+            <w:rStyle w:val="Hyperlink"/>
+            <w:rFonts w:cs="Arial"/>
+          </w:rPr>
+          <w:t xml:space="preserve"> </w:t>
+        </w:r>
+        <w:r>
+          <w:rPr>
+            <w:rStyle w:val="Hyperlink"/>
+            <w:rFonts w:cs="Arial"/>
+          </w:rPr>
+          <w:t>Kohn</w:t>
         </w:r>
       </w:hyperlink>
       <w:r>
@@ -17235,7 +17142,21 @@
             <w:rStyle w:val="Hyperlink"/>
             <w:rFonts w:cs="Arial"/>
           </w:rPr>
-          <w:t>Susan D. Blum</w:t>
+          <w:t xml:space="preserve">Susan </w:t>
+        </w:r>
+        <w:r>
+          <w:rPr>
+            <w:rStyle w:val="Hyperlink"/>
+            <w:rFonts w:cs="Arial"/>
+          </w:rPr>
+          <w:t>D</w:t>
+        </w:r>
+        <w:r>
+          <w:rPr>
+            <w:rStyle w:val="Hyperlink"/>
+            <w:rFonts w:cs="Arial"/>
+          </w:rPr>
+          <w:t>. Blum</w:t>
         </w:r>
       </w:hyperlink>
       <w:r>

</xml_diff>

<commit_message>
Updating link error for groupme
</commit_message>
<xml_diff>
--- a/TechComm/semester/2023-08-Fall/ShortGuide2TW-Fall23.docx
+++ b/TechComm/semester/2023-08-Fall/ShortGuide2TW-Fall23.docx
@@ -1393,19 +1393,7 @@
           <w:rPr>
             <w:rStyle w:val="Hyperlink"/>
           </w:rPr>
-          <w:t xml:space="preserve"> </w:t>
-        </w:r>
-        <w:r>
-          <w:rPr>
-            <w:rStyle w:val="Hyperlink"/>
-          </w:rPr>
-          <w:t>P</w:t>
-        </w:r>
-        <w:r>
-          <w:rPr>
-            <w:rStyle w:val="Hyperlink"/>
-          </w:rPr>
-          <w:t>olicy</w:t>
+          <w:t xml:space="preserve"> Policy</w:t>
         </w:r>
         <w:r>
           <w:rPr>
@@ -5920,11 +5908,11 @@
         <w:pStyle w:val="Heading1"/>
       </w:pPr>
       <w:bookmarkStart w:id="47" w:name="_Toc92416444"/>
-      <w:bookmarkStart w:id="48" w:name="_Toc103729018"/>
-      <w:bookmarkStart w:id="49" w:name="_Toc104155368"/>
-      <w:bookmarkStart w:id="50" w:name="_Hlk78689133"/>
-      <w:bookmarkStart w:id="51" w:name="_Toc103729015"/>
-      <w:bookmarkStart w:id="52" w:name="_Toc143307586"/>
+      <w:bookmarkStart w:id="48" w:name="_Toc143307586"/>
+      <w:bookmarkStart w:id="49" w:name="_Toc103729018"/>
+      <w:bookmarkStart w:id="50" w:name="_Toc104155368"/>
+      <w:bookmarkStart w:id="51" w:name="_Hlk78689133"/>
+      <w:bookmarkStart w:id="52" w:name="_Toc103729015"/>
       <w:r>
         <w:lastRenderedPageBreak/>
         <w:t>Suggested</w:t>
@@ -5936,7 +5924,7 @@
       <w:r>
         <w:t xml:space="preserve"> &amp; Due Dates</w:t>
       </w:r>
-      <w:bookmarkEnd w:id="52"/>
+      <w:bookmarkEnd w:id="48"/>
     </w:p>
     <w:p>
       <w:pPr>
@@ -7139,16 +7127,16 @@
         <w:br w:type="page"/>
       </w:r>
     </w:p>
+    <w:bookmarkStart w:id="53" w:name="_Due_Dates_&amp;"/>
+    <w:bookmarkStart w:id="54" w:name="_Toc104155369"/>
+    <w:bookmarkStart w:id="55" w:name="_Toc143307587"/>
+    <w:bookmarkEnd w:id="49"/>
+    <w:bookmarkEnd w:id="50"/>
+    <w:bookmarkEnd w:id="53"/>
     <w:p>
       <w:pPr>
         <w:pStyle w:val="Heading1"/>
       </w:pPr>
-      <w:bookmarkStart w:id="53" w:name="_Toc104155369"/>
-      <w:bookmarkStart w:id="54" w:name="_Due_Dates_&amp;"/>
-      <w:bookmarkStart w:id="55" w:name="_Toc143307587"/>
-      <w:bookmarkEnd w:id="48"/>
-      <w:bookmarkEnd w:id="49"/>
-      <w:bookmarkEnd w:id="54"/>
       <w:r>
         <w:rPr>
           <w:rFonts w:ascii="Acherus Grotesque Medium" w:hAnsi="Acherus Grotesque Medium"/>
@@ -7404,9 +7392,9 @@
       <w:r>
         <w:t>Due Dates &amp; the Late Policy</w:t>
       </w:r>
-      <w:bookmarkEnd w:id="50"/>
       <w:bookmarkEnd w:id="51"/>
-      <w:bookmarkEnd w:id="53"/>
+      <w:bookmarkEnd w:id="52"/>
+      <w:bookmarkEnd w:id="54"/>
       <w:bookmarkEnd w:id="55"/>
     </w:p>
     <w:p>
@@ -16448,13 +16436,13 @@
           <w:noProof/>
         </w:rPr>
         <w:drawing>
-          <wp:anchor distT="0" distB="0" distL="114300" distR="114300" simplePos="0" relativeHeight="251840512" behindDoc="1" locked="0" layoutInCell="1" allowOverlap="1" wp14:anchorId="4AE1BE27" wp14:editId="73A5D8A7">
+          <wp:anchor distT="0" distB="0" distL="114300" distR="114300" simplePos="0" relativeHeight="251840512" behindDoc="1" locked="0" layoutInCell="1" allowOverlap="1" wp14:anchorId="4AE1BE27" wp14:editId="4CDDAE1E">
             <wp:simplePos x="0" y="0"/>
             <wp:positionH relativeFrom="column">
               <wp:posOffset>4953000</wp:posOffset>
             </wp:positionH>
             <wp:positionV relativeFrom="paragraph">
-              <wp:posOffset>-12700</wp:posOffset>
+              <wp:posOffset>15875</wp:posOffset>
             </wp:positionV>
             <wp:extent cx="1371600" cy="1371600"/>
             <wp:effectExtent l="0" t="0" r="0" b="0"/>
@@ -16710,24 +16698,22 @@
         <w:rPr>
           <w:rFonts w:eastAsia="Arial"/>
         </w:rPr>
-        <w:t xml:space="preserve">. You can also find help on the </w:t>
-      </w:r>
-      <w:hyperlink r:id="rId96" w:history="1">
-        <w:r>
-          <w:rPr>
-            <w:rStyle w:val="Hyperlink"/>
-          </w:rPr>
-          <w:t>Chat cheat sheet</w:t>
-        </w:r>
-      </w:hyperlink>
-      <w:r>
-        <w:t>. If I am online when you message, you can get immediate, live help.</w:t>
+        <w:t xml:space="preserve">. </w:t>
+      </w:r>
+      <w:r>
+        <w:t>If I am online when you message, you can get immediate, live help.</w:t>
       </w:r>
       <w:r>
         <w:rPr>
           <w:noProof/>
         </w:rPr>
         <w:t xml:space="preserve"> </w:t>
+      </w:r>
+      <w:r>
+        <w:rPr>
+          <w:noProof/>
+        </w:rPr>
+        <w:t>I mute GroupMe while I am sleeping or otherwise unavailable.</w:t>
       </w:r>
     </w:p>
     <w:p>
@@ -16785,7 +16771,7 @@
       <w:r>
         <w:t xml:space="preserve">he </w:t>
       </w:r>
-      <w:hyperlink r:id="rId97" w:history="1">
+      <w:hyperlink r:id="rId96" w:history="1">
         <w:r>
           <w:rPr>
             <w:rStyle w:val="Hyperlink"/>
@@ -16811,7 +16797,7 @@
       <w:r>
         <w:t xml:space="preserve">ake appointments online by setting up an account with </w:t>
       </w:r>
-      <w:hyperlink r:id="rId98" w:history="1">
+      <w:hyperlink r:id="rId97" w:history="1">
         <w:proofErr w:type="spellStart"/>
         <w:r>
           <w:rPr>
@@ -16864,7 +16850,7 @@
                     </pic:cNvPicPr>
                   </pic:nvPicPr>
                   <pic:blipFill rotWithShape="1">
-                    <a:blip r:embed="rId99" cstate="print">
+                    <a:blip r:embed="rId98" cstate="print">
                       <a:duotone>
                         <a:schemeClr val="accent1">
                           <a:shade val="45000"/>
@@ -16927,7 +16913,7 @@
           <w:numId w:val="11"/>
         </w:numPr>
       </w:pPr>
-      <w:hyperlink r:id="rId100" w:history="1">
+      <w:hyperlink r:id="rId99" w:history="1">
         <w:r>
           <w:rPr>
             <w:rStyle w:val="Hyperlink"/>
@@ -16951,7 +16937,7 @@
           <w:numId w:val="11"/>
         </w:numPr>
       </w:pPr>
-      <w:hyperlink r:id="rId101" w:history="1">
+      <w:hyperlink r:id="rId100" w:history="1">
         <w:r>
           <w:rPr>
             <w:rStyle w:val="Hyperlink"/>
@@ -16975,7 +16961,7 @@
           <w:numId w:val="11"/>
         </w:numPr>
       </w:pPr>
-      <w:hyperlink r:id="rId102" w:history="1">
+      <w:hyperlink r:id="rId101" w:history="1">
         <w:r>
           <w:rPr>
             <w:rStyle w:val="Hyperlink"/>
@@ -16999,7 +16985,7 @@
           <w:numId w:val="11"/>
         </w:numPr>
       </w:pPr>
-      <w:hyperlink r:id="rId103" w:history="1">
+      <w:hyperlink r:id="rId102" w:history="1">
         <w:r>
           <w:rPr>
             <w:rStyle w:val="Hyperlink"/>
@@ -17030,7 +17016,7 @@
           <w:u w:val="none"/>
         </w:rPr>
       </w:pPr>
-      <w:hyperlink r:id="rId104" w:history="1">
+      <w:hyperlink r:id="rId103" w:history="1">
         <w:r>
           <w:rPr>
             <w:rStyle w:val="Hyperlink"/>
@@ -17067,7 +17053,7 @@
                     <pic:cNvPicPr/>
                   </pic:nvPicPr>
                   <pic:blipFill>
-                    <a:blip r:embed="rId105" cstate="print">
+                    <a:blip r:embed="rId104" cstate="print">
                       <a:extLst>
                         <a:ext uri="{28A0092B-C50C-407E-A947-70E740481C1C}">
                           <a14:useLocalDpi xmlns:a14="http://schemas.microsoft.com/office/drawing/2010/main" val="0"/>
@@ -17287,7 +17273,7 @@
           <w:u w:val="none"/>
         </w:rPr>
         <w:sectPr>
-          <w:footerReference w:type="first" r:id="rId106"/>
+          <w:footerReference w:type="first" r:id="rId105"/>
           <w:type w:val="continuous"/>
           <w:pgSz w:w="12240" w:h="15840"/>
           <w:pgMar w:top="1440" w:right="900" w:bottom="1440" w:left="1440" w:header="720" w:footer="720" w:gutter="0"/>

</xml_diff>

<commit_message>
Updating for the fall
</commit_message>
<xml_diff>
--- a/TechComm/semester/2023-08-Fall/ShortGuide2TW-Fall23.docx
+++ b/TechComm/semester/2023-08-Fall/ShortGuide2TW-Fall23.docx
@@ -1387,7 +1387,13 @@
           <w:rPr>
             <w:rStyle w:val="Hyperlink"/>
           </w:rPr>
-          <w:t>Course</w:t>
+          <w:t>Cours</w:t>
+        </w:r>
+        <w:r>
+          <w:rPr>
+            <w:rStyle w:val="Hyperlink"/>
+          </w:rPr>
+          <w:t>e</w:t>
         </w:r>
         <w:r>
           <w:rPr>
@@ -5922,7 +5928,13 @@
       </w:r>
       <w:bookmarkEnd w:id="47"/>
       <w:r>
-        <w:t xml:space="preserve"> &amp; Due Dates</w:t>
+        <w:t xml:space="preserve"> &amp; </w:t>
+      </w:r>
+      <w:r>
+        <w:t xml:space="preserve">Target </w:t>
+      </w:r>
+      <w:r>
+        <w:t>Due Dates</w:t>
       </w:r>
       <w:bookmarkEnd w:id="48"/>
     </w:p>
@@ -7390,6 +7402,9 @@
         </mc:AlternateContent>
       </w:r>
       <w:r>
+        <w:t xml:space="preserve">Target </w:t>
+      </w:r>
+      <w:r>
         <w:t>Due Dates &amp; the Late Policy</w:t>
       </w:r>
       <w:bookmarkEnd w:id="51"/>
@@ -8576,14 +8591,21 @@
                 <w:b w:val="0"/>
                 <w:bCs w:val="0"/>
               </w:rPr>
-              <w:t xml:space="preserve"> Submissions</w:t>
+              <w:t>s</w:t>
             </w:r>
             <w:r>
               <w:rPr>
                 <w:b w:val="0"/>
                 <w:bCs w:val="0"/>
               </w:rPr>
-              <w:t xml:space="preserve"> &amp; </w:t>
+              <w:t xml:space="preserve"> </w:t>
+            </w:r>
+            <w:r>
+              <w:rPr>
+                <w:b w:val="0"/>
+                <w:bCs w:val="0"/>
+              </w:rPr>
+              <w:t xml:space="preserve">&amp; </w:t>
             </w:r>
             <w:r>
               <w:rPr>

</xml_diff>

<commit_message>
Updating some minor editing errors
</commit_message>
<xml_diff>
--- a/TechComm/semester/2023-08-Fall/ShortGuide2TW-Fall23.docx
+++ b/TechComm/semester/2023-08-Fall/ShortGuide2TW-Fall23.docx
@@ -406,7 +406,6 @@
         <w:tabs>
           <w:tab w:val="right" w:leader="dot" w:pos="9980"/>
         </w:tabs>
-        <w:spacing w:before="240"/>
         <w:rPr>
           <w:rFonts w:asciiTheme="minorHAnsi" w:eastAsiaTheme="minorEastAsia" w:hAnsiTheme="minorHAnsi" w:cstheme="minorBidi"/>
           <w:noProof/>
@@ -426,7 +425,7 @@
       <w:r>
         <w:fldChar w:fldCharType="separate"/>
       </w:r>
-      <w:hyperlink w:anchor="_Toc143307582" w:history="1">
+      <w:hyperlink w:anchor="_Toc143400619" w:history="1">
         <w:r>
           <w:rPr>
             <w:rStyle w:val="Hyperlink"/>
@@ -453,7 +452,7 @@
             <w:noProof/>
             <w:webHidden/>
           </w:rPr>
-          <w:instrText xml:space="preserve"> PAGEREF _Toc143307582 \h </w:instrText>
+          <w:instrText xml:space="preserve"> PAGEREF _Toc143400619 \h </w:instrText>
         </w:r>
         <w:r>
           <w:rPr>
@@ -500,7 +499,7 @@
           <w14:ligatures w14:val="standardContextual"/>
         </w:rPr>
       </w:pPr>
-      <w:hyperlink w:anchor="_Toc143307583" w:history="1">
+      <w:hyperlink w:anchor="_Toc143400620" w:history="1">
         <w:r>
           <w:rPr>
             <w:rStyle w:val="Hyperlink"/>
@@ -527,7 +526,7 @@
             <w:noProof/>
             <w:webHidden/>
           </w:rPr>
-          <w:instrText xml:space="preserve"> PAGEREF _Toc143307583 \h </w:instrText>
+          <w:instrText xml:space="preserve"> PAGEREF _Toc143400620 \h </w:instrText>
         </w:r>
         <w:r>
           <w:rPr>
@@ -574,7 +573,7 @@
           <w14:ligatures w14:val="standardContextual"/>
         </w:rPr>
       </w:pPr>
-      <w:hyperlink w:anchor="_Toc143307584" w:history="1">
+      <w:hyperlink w:anchor="_Toc143400621" w:history="1">
         <w:r>
           <w:rPr>
             <w:rStyle w:val="Hyperlink"/>
@@ -601,7 +600,7 @@
             <w:noProof/>
             <w:webHidden/>
           </w:rPr>
-          <w:instrText xml:space="preserve"> PAGEREF _Toc143307584 \h </w:instrText>
+          <w:instrText xml:space="preserve"> PAGEREF _Toc143400621 \h </w:instrText>
         </w:r>
         <w:r>
           <w:rPr>
@@ -648,7 +647,7 @@
           <w14:ligatures w14:val="standardContextual"/>
         </w:rPr>
       </w:pPr>
-      <w:hyperlink w:anchor="_Toc143307585" w:history="1">
+      <w:hyperlink w:anchor="_Toc143400622" w:history="1">
         <w:r>
           <w:rPr>
             <w:rStyle w:val="Hyperlink"/>
@@ -675,7 +674,7 @@
             <w:noProof/>
             <w:webHidden/>
           </w:rPr>
-          <w:instrText xml:space="preserve"> PAGEREF _Toc143307585 \h </w:instrText>
+          <w:instrText xml:space="preserve"> PAGEREF _Toc143400622 \h </w:instrText>
         </w:r>
         <w:r>
           <w:rPr>
@@ -722,13 +721,13 @@
           <w14:ligatures w14:val="standardContextual"/>
         </w:rPr>
       </w:pPr>
-      <w:hyperlink w:anchor="_Toc143307586" w:history="1">
+      <w:hyperlink w:anchor="_Toc143400623" w:history="1">
         <w:r>
           <w:rPr>
             <w:rStyle w:val="Hyperlink"/>
             <w:noProof/>
           </w:rPr>
-          <w:t>Suggested Weekly Schedule &amp; Due Dates</w:t>
+          <w:t>Suggested Weekly Schedule &amp; Target Due Dates</w:t>
         </w:r>
         <w:r>
           <w:rPr>
@@ -749,7 +748,7 @@
             <w:noProof/>
             <w:webHidden/>
           </w:rPr>
-          <w:instrText xml:space="preserve"> PAGEREF _Toc143307586 \h </w:instrText>
+          <w:instrText xml:space="preserve"> PAGEREF _Toc143400623 \h </w:instrText>
         </w:r>
         <w:r>
           <w:rPr>
@@ -796,13 +795,13 @@
           <w14:ligatures w14:val="standardContextual"/>
         </w:rPr>
       </w:pPr>
-      <w:hyperlink w:anchor="_Toc143307587" w:history="1">
+      <w:hyperlink w:anchor="_Toc143400624" w:history="1">
         <w:r>
           <w:rPr>
             <w:rStyle w:val="Hyperlink"/>
             <w:noProof/>
           </w:rPr>
-          <w:t>Due Dates &amp; the Late Policy</w:t>
+          <w:t>Target Due Dates &amp; the Late Policy</w:t>
         </w:r>
         <w:r>
           <w:rPr>
@@ -823,7 +822,7 @@
             <w:noProof/>
             <w:webHidden/>
           </w:rPr>
-          <w:instrText xml:space="preserve"> PAGEREF _Toc143307587 \h </w:instrText>
+          <w:instrText xml:space="preserve"> PAGEREF _Toc143400624 \h </w:instrText>
         </w:r>
         <w:r>
           <w:rPr>
@@ -870,7 +869,7 @@
           <w14:ligatures w14:val="standardContextual"/>
         </w:rPr>
       </w:pPr>
-      <w:hyperlink w:anchor="_Toc143307588" w:history="1">
+      <w:hyperlink w:anchor="_Toc143400625" w:history="1">
         <w:r>
           <w:rPr>
             <w:rStyle w:val="Hyperlink"/>
@@ -897,7 +896,7 @@
             <w:noProof/>
             <w:webHidden/>
           </w:rPr>
-          <w:instrText xml:space="preserve"> PAGEREF _Toc143307588 \h </w:instrText>
+          <w:instrText xml:space="preserve"> PAGEREF _Toc143400625 \h </w:instrText>
         </w:r>
         <w:r>
           <w:rPr>
@@ -944,7 +943,7 @@
           <w14:ligatures w14:val="standardContextual"/>
         </w:rPr>
       </w:pPr>
-      <w:hyperlink w:anchor="_Toc143307589" w:history="1">
+      <w:hyperlink w:anchor="_Toc143400626" w:history="1">
         <w:r>
           <w:rPr>
             <w:rStyle w:val="Hyperlink"/>
@@ -971,7 +970,7 @@
             <w:noProof/>
             <w:webHidden/>
           </w:rPr>
-          <w:instrText xml:space="preserve"> PAGEREF _Toc143307589 \h </w:instrText>
+          <w:instrText xml:space="preserve"> PAGEREF _Toc143400626 \h </w:instrText>
         </w:r>
         <w:r>
           <w:rPr>
@@ -1018,7 +1017,7 @@
           <w14:ligatures w14:val="standardContextual"/>
         </w:rPr>
       </w:pPr>
-      <w:hyperlink w:anchor="_Toc143307590" w:history="1">
+      <w:hyperlink w:anchor="_Toc143400627" w:history="1">
         <w:r>
           <w:rPr>
             <w:rStyle w:val="Hyperlink"/>
@@ -1045,7 +1044,7 @@
             <w:noProof/>
             <w:webHidden/>
           </w:rPr>
-          <w:instrText xml:space="preserve"> PAGEREF _Toc143307590 \h </w:instrText>
+          <w:instrText xml:space="preserve"> PAGEREF _Toc143400627 \h </w:instrText>
         </w:r>
         <w:r>
           <w:rPr>
@@ -1092,7 +1091,7 @@
           <w14:ligatures w14:val="standardContextual"/>
         </w:rPr>
       </w:pPr>
-      <w:hyperlink w:anchor="_Toc143307591" w:history="1">
+      <w:hyperlink w:anchor="_Toc143400628" w:history="1">
         <w:r>
           <w:rPr>
             <w:rStyle w:val="Hyperlink"/>
@@ -1119,7 +1118,7 @@
             <w:noProof/>
             <w:webHidden/>
           </w:rPr>
-          <w:instrText xml:space="preserve"> PAGEREF _Toc143307591 \h </w:instrText>
+          <w:instrText xml:space="preserve"> PAGEREF _Toc143400628 \h </w:instrText>
         </w:r>
         <w:r>
           <w:rPr>
@@ -1166,7 +1165,7 @@
           <w14:ligatures w14:val="standardContextual"/>
         </w:rPr>
       </w:pPr>
-      <w:hyperlink w:anchor="_Toc143307592" w:history="1">
+      <w:hyperlink w:anchor="_Toc143400629" w:history="1">
         <w:r>
           <w:rPr>
             <w:rStyle w:val="Hyperlink"/>
@@ -1193,7 +1192,7 @@
             <w:noProof/>
             <w:webHidden/>
           </w:rPr>
-          <w:instrText xml:space="preserve"> PAGEREF _Toc143307592 \h </w:instrText>
+          <w:instrText xml:space="preserve"> PAGEREF _Toc143400629 \h </w:instrText>
         </w:r>
         <w:r>
           <w:rPr>
@@ -1240,7 +1239,7 @@
           <w14:ligatures w14:val="standardContextual"/>
         </w:rPr>
       </w:pPr>
-      <w:hyperlink w:anchor="_Toc143307593" w:history="1">
+      <w:hyperlink w:anchor="_Toc143400630" w:history="1">
         <w:r>
           <w:rPr>
             <w:rStyle w:val="Hyperlink"/>
@@ -1267,7 +1266,7 @@
             <w:noProof/>
             <w:webHidden/>
           </w:rPr>
-          <w:instrText xml:space="preserve"> PAGEREF _Toc143307593 \h </w:instrText>
+          <w:instrText xml:space="preserve"> PAGEREF _Toc143400630 \h </w:instrText>
         </w:r>
         <w:r>
           <w:rPr>
@@ -1314,7 +1313,7 @@
           <w14:ligatures w14:val="standardContextual"/>
         </w:rPr>
       </w:pPr>
-      <w:hyperlink w:anchor="_Toc143307594" w:history="1">
+      <w:hyperlink w:anchor="_Toc143400631" w:history="1">
         <w:r>
           <w:rPr>
             <w:rStyle w:val="Hyperlink"/>
@@ -1341,7 +1340,7 @@
             <w:noProof/>
             <w:webHidden/>
           </w:rPr>
-          <w:instrText xml:space="preserve"> PAGEREF _Toc143307594 \h </w:instrText>
+          <w:instrText xml:space="preserve"> PAGEREF _Toc143400631 \h </w:instrText>
         </w:r>
         <w:r>
           <w:rPr>
@@ -1387,13 +1386,7 @@
           <w:rPr>
             <w:rStyle w:val="Hyperlink"/>
           </w:rPr>
-          <w:t>Cours</w:t>
-        </w:r>
-        <w:r>
-          <w:rPr>
-            <w:rStyle w:val="Hyperlink"/>
-          </w:rPr>
-          <w:t>e</w:t>
+          <w:t>Course</w:t>
         </w:r>
         <w:r>
           <w:rPr>
@@ -1553,7 +1546,7 @@
       </w:pPr>
       <w:bookmarkStart w:id="1" w:name="_Toc103729010"/>
       <w:bookmarkStart w:id="2" w:name="_Toc104155363"/>
-      <w:bookmarkStart w:id="3" w:name="_Toc143307582"/>
+      <w:bookmarkStart w:id="3" w:name="_Toc143400619"/>
       <w:r>
         <w:t>Acknowledgements</w:t>
       </w:r>
@@ -1644,7 +1637,7 @@
       </w:pPr>
       <w:bookmarkStart w:id="4" w:name="_Toc103729011"/>
       <w:bookmarkStart w:id="5" w:name="_Toc104155364"/>
-      <w:bookmarkStart w:id="6" w:name="_Toc143307583"/>
+      <w:bookmarkStart w:id="6" w:name="_Toc143400620"/>
       <w:r>
         <w:t>Your Access to this Course</w:t>
       </w:r>
@@ -2195,7 +2188,7 @@
       <w:bookmarkStart w:id="7" w:name="_em78m06h97vh" w:colFirst="0" w:colLast="0"/>
       <w:bookmarkStart w:id="8" w:name="_Toc103729012"/>
       <w:bookmarkStart w:id="9" w:name="_Toc104155365"/>
-      <w:bookmarkStart w:id="10" w:name="_Toc143307584"/>
+      <w:bookmarkStart w:id="10" w:name="_Toc143400621"/>
       <w:bookmarkEnd w:id="7"/>
       <w:r>
         <w:lastRenderedPageBreak/>
@@ -4020,7 +4013,7 @@
       </w:pPr>
       <w:bookmarkStart w:id="44" w:name="_Toc103729013"/>
       <w:bookmarkStart w:id="45" w:name="_Toc104155366"/>
-      <w:bookmarkStart w:id="46" w:name="_Toc143307585"/>
+      <w:bookmarkStart w:id="46" w:name="_Toc143400622"/>
       <w:r>
         <w:lastRenderedPageBreak/>
         <w:t xml:space="preserve">Short </w:t>
@@ -5914,11 +5907,11 @@
         <w:pStyle w:val="Heading1"/>
       </w:pPr>
       <w:bookmarkStart w:id="47" w:name="_Toc92416444"/>
-      <w:bookmarkStart w:id="48" w:name="_Toc143307586"/>
-      <w:bookmarkStart w:id="49" w:name="_Toc103729018"/>
-      <w:bookmarkStart w:id="50" w:name="_Toc104155368"/>
-      <w:bookmarkStart w:id="51" w:name="_Hlk78689133"/>
-      <w:bookmarkStart w:id="52" w:name="_Toc103729015"/>
+      <w:bookmarkStart w:id="48" w:name="_Toc103729018"/>
+      <w:bookmarkStart w:id="49" w:name="_Toc104155368"/>
+      <w:bookmarkStart w:id="50" w:name="_Hlk78689133"/>
+      <w:bookmarkStart w:id="51" w:name="_Toc103729015"/>
+      <w:bookmarkStart w:id="52" w:name="_Toc143400623"/>
       <w:r>
         <w:lastRenderedPageBreak/>
         <w:t>Suggested</w:t>
@@ -5936,7 +5929,7 @@
       <w:r>
         <w:t>Due Dates</w:t>
       </w:r>
-      <w:bookmarkEnd w:id="48"/>
+      <w:bookmarkEnd w:id="52"/>
     </w:p>
     <w:p>
       <w:pPr>
@@ -7139,16 +7132,16 @@
         <w:br w:type="page"/>
       </w:r>
     </w:p>
-    <w:bookmarkStart w:id="53" w:name="_Due_Dates_&amp;"/>
-    <w:bookmarkStart w:id="54" w:name="_Toc104155369"/>
-    <w:bookmarkStart w:id="55" w:name="_Toc143307587"/>
-    <w:bookmarkEnd w:id="49"/>
-    <w:bookmarkEnd w:id="50"/>
-    <w:bookmarkEnd w:id="53"/>
     <w:p>
       <w:pPr>
         <w:pStyle w:val="Heading1"/>
       </w:pPr>
+      <w:bookmarkStart w:id="53" w:name="_Due_Dates_&amp;"/>
+      <w:bookmarkStart w:id="54" w:name="_Toc104155369"/>
+      <w:bookmarkStart w:id="55" w:name="_Toc143400624"/>
+      <w:bookmarkEnd w:id="48"/>
+      <w:bookmarkEnd w:id="49"/>
+      <w:bookmarkEnd w:id="53"/>
       <w:r>
         <w:rPr>
           <w:rFonts w:ascii="Acherus Grotesque Medium" w:hAnsi="Acherus Grotesque Medium"/>
@@ -7407,8 +7400,8 @@
       <w:r>
         <w:t>Due Dates &amp; the Late Policy</w:t>
       </w:r>
+      <w:bookmarkEnd w:id="50"/>
       <w:bookmarkEnd w:id="51"/>
-      <w:bookmarkEnd w:id="52"/>
       <w:bookmarkEnd w:id="54"/>
       <w:bookmarkEnd w:id="55"/>
     </w:p>
@@ -7964,9 +7957,9 @@
                 <w:szCs w:val="24"/>
               </w:rPr>
               <w:drawing>
-                <wp:inline distT="0" distB="0" distL="0" distR="0" wp14:anchorId="2BC06E07" wp14:editId="3BD041EF">
-                  <wp:extent cx="203200" cy="203200"/>
-                  <wp:effectExtent l="0" t="0" r="6350" b="6350"/>
+                <wp:inline distT="0" distB="0" distL="0" distR="0" wp14:anchorId="2BC06E07" wp14:editId="2738D116">
+                  <wp:extent cx="192024" cy="192024"/>
+                  <wp:effectExtent l="0" t="0" r="0" b="0"/>
                   <wp:docPr id="21" name="Picture 21" descr="Yes"/>
                   <wp:cNvGraphicFramePr>
                     <a:graphicFrameLocks xmlns:a="http://schemas.openxmlformats.org/drawingml/2006/main" noChangeAspect="1"/>
@@ -7993,7 +7986,7 @@
                         <pic:spPr>
                           <a:xfrm>
                             <a:off x="0" y="0"/>
-                            <a:ext cx="203200" cy="203200"/>
+                            <a:ext cx="192024" cy="192024"/>
                           </a:xfrm>
                           <a:prstGeom prst="rect">
                             <a:avLst/>
@@ -8094,9 +8087,9 @@
                 <w:szCs w:val="24"/>
               </w:rPr>
               <w:drawing>
-                <wp:inline distT="0" distB="0" distL="0" distR="0" wp14:anchorId="570EAD5C" wp14:editId="691D9822">
-                  <wp:extent cx="203200" cy="203200"/>
-                  <wp:effectExtent l="0" t="0" r="6350" b="6350"/>
+                <wp:inline distT="0" distB="0" distL="0" distR="0" wp14:anchorId="570EAD5C" wp14:editId="76BB3A19">
+                  <wp:extent cx="192024" cy="192024"/>
+                  <wp:effectExtent l="0" t="0" r="0" b="0"/>
                   <wp:docPr id="27" name="Picture 27" descr="Yes"/>
                   <wp:cNvGraphicFramePr>
                     <a:graphicFrameLocks xmlns:a="http://schemas.openxmlformats.org/drawingml/2006/main" noChangeAspect="1"/>
@@ -8123,7 +8116,7 @@
                         <pic:spPr>
                           <a:xfrm>
                             <a:off x="0" y="0"/>
-                            <a:ext cx="203200" cy="203200"/>
+                            <a:ext cx="192024" cy="192024"/>
                           </a:xfrm>
                           <a:prstGeom prst="rect">
                             <a:avLst/>
@@ -8224,9 +8217,9 @@
                 <w:szCs w:val="24"/>
               </w:rPr>
               <w:drawing>
-                <wp:inline distT="0" distB="0" distL="0" distR="0" wp14:anchorId="2D52CC3E" wp14:editId="5C72289C">
-                  <wp:extent cx="203200" cy="203200"/>
-                  <wp:effectExtent l="0" t="0" r="6350" b="6350"/>
+                <wp:inline distT="0" distB="0" distL="0" distR="0" wp14:anchorId="2D52CC3E" wp14:editId="14AF77E6">
+                  <wp:extent cx="192024" cy="192024"/>
+                  <wp:effectExtent l="0" t="0" r="0" b="0"/>
                   <wp:docPr id="22" name="Picture 22" descr="Yes"/>
                   <wp:cNvGraphicFramePr>
                     <a:graphicFrameLocks xmlns:a="http://schemas.openxmlformats.org/drawingml/2006/main" noChangeAspect="1"/>
@@ -8253,7 +8246,7 @@
                         <pic:spPr>
                           <a:xfrm>
                             <a:off x="0" y="0"/>
-                            <a:ext cx="203200" cy="203200"/>
+                            <a:ext cx="192024" cy="192024"/>
                           </a:xfrm>
                           <a:prstGeom prst="rect">
                             <a:avLst/>
@@ -8321,16 +8314,7 @@
                 <w:szCs w:val="24"/>
               </w:rPr>
             </w:pPr>
-          </w:p>
-        </w:tc>
-        <w:tc>
-          <w:tcPr>
-            <w:tcW w:w="2218" w:type="dxa"/>
-          </w:tcPr>
-          <w:p>
-            <w:pPr>
-              <w:jc w:val="center"/>
-              <w:cnfStyle w:val="000000010000" w:firstRow="0" w:lastRow="0" w:firstColumn="0" w:lastColumn="0" w:oddVBand="0" w:evenVBand="0" w:oddHBand="0" w:evenHBand="1" w:firstRowFirstColumn="0" w:firstRowLastColumn="0" w:lastRowFirstColumn="0" w:lastRowLastColumn="0"/>
+            <w:r>
               <w:rPr>
                 <w:rFonts w:ascii="Segoe UI Symbol" w:hAnsi="Segoe UI Symbol" w:cs="Segoe UI Symbol"/>
                 <w:b/>
@@ -8339,20 +8323,10 @@
                 <w:sz w:val="24"/>
                 <w:szCs w:val="24"/>
               </w:rPr>
-            </w:pPr>
-            <w:r>
-              <w:rPr>
-                <w:rFonts w:ascii="Segoe UI Symbol" w:hAnsi="Segoe UI Symbol" w:cs="Segoe UI Symbol"/>
-                <w:b/>
-                <w:bCs/>
-                <w:noProof/>
-                <w:sz w:val="24"/>
-                <w:szCs w:val="24"/>
-              </w:rPr>
               <w:drawing>
-                <wp:inline distT="0" distB="0" distL="0" distR="0" wp14:anchorId="4F8F4B20" wp14:editId="4741F2A0">
-                  <wp:extent cx="203200" cy="203200"/>
-                  <wp:effectExtent l="0" t="0" r="6350" b="6350"/>
+                <wp:inline distT="0" distB="0" distL="0" distR="0" wp14:anchorId="0E3440A7" wp14:editId="7DE92F59">
+                  <wp:extent cx="192024" cy="192024"/>
+                  <wp:effectExtent l="0" t="0" r="0" b="0"/>
                   <wp:docPr id="45" name="Picture 45" descr="Yes"/>
                   <wp:cNvGraphicFramePr>
                     <a:graphicFrameLocks xmlns:a="http://schemas.openxmlformats.org/drawingml/2006/main" noChangeAspect="1"/>
@@ -8379,7 +8353,7 @@
                         <pic:spPr>
                           <a:xfrm>
                             <a:off x="0" y="0"/>
-                            <a:ext cx="203200" cy="203200"/>
+                            <a:ext cx="192024" cy="192024"/>
                           </a:xfrm>
                           <a:prstGeom prst="rect">
                             <a:avLst/>
@@ -8391,6 +8365,35 @@
                 </wp:inline>
               </w:drawing>
             </w:r>
+            <w:r>
+              <w:rPr>
+                <w:b/>
+                <w:color w:val="auto"/>
+                <w:position w:val="12"/>
+                <w:sz w:val="24"/>
+                <w:szCs w:val="24"/>
+              </w:rPr>
+              <w:t>*</w:t>
+            </w:r>
+          </w:p>
+        </w:tc>
+        <w:tc>
+          <w:tcPr>
+            <w:tcW w:w="2218" w:type="dxa"/>
+          </w:tcPr>
+          <w:p>
+            <w:pPr>
+              <w:jc w:val="center"/>
+              <w:cnfStyle w:val="000000010000" w:firstRow="0" w:lastRow="0" w:firstColumn="0" w:lastColumn="0" w:oddVBand="0" w:evenVBand="0" w:oddHBand="0" w:evenHBand="1" w:firstRowFirstColumn="0" w:firstRowLastColumn="0" w:lastRowFirstColumn="0" w:lastRowLastColumn="0"/>
+              <w:rPr>
+                <w:rFonts w:ascii="Segoe UI Symbol" w:hAnsi="Segoe UI Symbol" w:cs="Segoe UI Symbol"/>
+                <w:b/>
+                <w:bCs/>
+                <w:noProof/>
+                <w:sz w:val="24"/>
+                <w:szCs w:val="24"/>
+              </w:rPr>
+            </w:pPr>
           </w:p>
         </w:tc>
         <w:tc>
@@ -8479,9 +8482,9 @@
                 <w:szCs w:val="24"/>
               </w:rPr>
               <w:drawing>
-                <wp:inline distT="0" distB="0" distL="0" distR="0" wp14:anchorId="6B6AD5DC" wp14:editId="7C9B36F4">
-                  <wp:extent cx="203200" cy="203200"/>
-                  <wp:effectExtent l="0" t="0" r="6350" b="6350"/>
+                <wp:inline distT="0" distB="0" distL="0" distR="0" wp14:anchorId="6B6AD5DC" wp14:editId="1A28F869">
+                  <wp:extent cx="192024" cy="192024"/>
+                  <wp:effectExtent l="0" t="0" r="0" b="0"/>
                   <wp:docPr id="23" name="Picture 23" descr="Yes"/>
                   <wp:cNvGraphicFramePr>
                     <a:graphicFrameLocks xmlns:a="http://schemas.openxmlformats.org/drawingml/2006/main" noChangeAspect="1"/>
@@ -8508,7 +8511,7 @@
                         <pic:spPr>
                           <a:xfrm>
                             <a:off x="0" y="0"/>
-                            <a:ext cx="203200" cy="203200"/>
+                            <a:ext cx="192024" cy="192024"/>
                           </a:xfrm>
                           <a:prstGeom prst="rect">
                             <a:avLst/>
@@ -8639,9 +8642,9 @@
                 <w:szCs w:val="24"/>
               </w:rPr>
               <w:drawing>
-                <wp:inline distT="0" distB="0" distL="0" distR="0" wp14:anchorId="45238B83" wp14:editId="7FAC06DD">
-                  <wp:extent cx="203200" cy="203200"/>
-                  <wp:effectExtent l="0" t="0" r="6350" b="6350"/>
+                <wp:inline distT="0" distB="0" distL="0" distR="0" wp14:anchorId="45238B83" wp14:editId="4D5741D6">
+                  <wp:extent cx="192024" cy="192024"/>
+                  <wp:effectExtent l="0" t="0" r="0" b="0"/>
                   <wp:docPr id="24" name="Picture 24" descr="Yes"/>
                   <wp:cNvGraphicFramePr>
                     <a:graphicFrameLocks xmlns:a="http://schemas.openxmlformats.org/drawingml/2006/main" noChangeAspect="1"/>
@@ -8668,7 +8671,7 @@
                         <pic:spPr>
                           <a:xfrm>
                             <a:off x="0" y="0"/>
-                            <a:ext cx="203200" cy="203200"/>
+                            <a:ext cx="192024" cy="192024"/>
                           </a:xfrm>
                           <a:prstGeom prst="rect">
                             <a:avLst/>
@@ -8802,9 +8805,9 @@
                 <w:szCs w:val="24"/>
               </w:rPr>
               <w:drawing>
-                <wp:inline distT="0" distB="0" distL="0" distR="0" wp14:anchorId="06CFB05B" wp14:editId="68AD3F0A">
-                  <wp:extent cx="203200" cy="203200"/>
-                  <wp:effectExtent l="0" t="0" r="6350" b="6350"/>
+                <wp:inline distT="0" distB="0" distL="0" distR="0" wp14:anchorId="06CFB05B" wp14:editId="5D220E55">
+                  <wp:extent cx="192024" cy="192024"/>
+                  <wp:effectExtent l="0" t="0" r="0" b="0"/>
                   <wp:docPr id="26" name="Picture 26" descr="Yes"/>
                   <wp:cNvGraphicFramePr>
                     <a:graphicFrameLocks xmlns:a="http://schemas.openxmlformats.org/drawingml/2006/main" noChangeAspect="1"/>
@@ -8831,7 +8834,7 @@
                         <pic:spPr>
                           <a:xfrm>
                             <a:off x="0" y="0"/>
-                            <a:ext cx="203200" cy="203200"/>
+                            <a:ext cx="192024" cy="192024"/>
                           </a:xfrm>
                           <a:prstGeom prst="rect">
                             <a:avLst/>
@@ -9059,7 +9062,7 @@
       </w:pPr>
       <w:bookmarkStart w:id="60" w:name="_Toc103729016"/>
       <w:bookmarkStart w:id="61" w:name="_Toc104155370"/>
-      <w:bookmarkStart w:id="62" w:name="_Toc143307588"/>
+      <w:bookmarkStart w:id="62" w:name="_Toc143400625"/>
       <w:r>
         <w:lastRenderedPageBreak/>
         <w:t>Sequence of Technical Writing Projects</w:t>
@@ -9107,47 +9110,25 @@
     </w:p>
     <w:p>
       <w:pPr>
-        <w:ind w:left="1710" w:hanging="1710"/>
+        <w:ind w:left="1710"/>
       </w:pPr>
       <w:r>
         <w:rPr>
           <w:noProof/>
         </w:rPr>
         <w:drawing>
-          <wp:anchor distT="0" distB="0" distL="114300" distR="114300" simplePos="0" relativeHeight="251832320" behindDoc="1" locked="0" layoutInCell="1" allowOverlap="1" wp14:anchorId="04043ED6" wp14:editId="3C2F6530">
+          <wp:anchor distT="0" distB="0" distL="114300" distR="114300" simplePos="0" relativeHeight="251841536" behindDoc="0" locked="0" layoutInCell="1" allowOverlap="1" wp14:anchorId="5FC08045" wp14:editId="4696EDE7">
             <wp:simplePos x="0" y="0"/>
             <wp:positionH relativeFrom="column">
               <wp:posOffset>0</wp:posOffset>
             </wp:positionH>
             <wp:positionV relativeFrom="paragraph">
-              <wp:posOffset>33020</wp:posOffset>
+              <wp:posOffset>80645</wp:posOffset>
             </wp:positionV>
-            <wp:extent cx="1003300" cy="771525"/>
-            <wp:effectExtent l="0" t="0" r="6350" b="9525"/>
-            <wp:wrapThrough wrapText="bothSides">
-              <wp:wrapPolygon edited="1">
-                <wp:start x="11284" y="0"/>
-                <wp:lineTo x="2901" y="4194"/>
-                <wp:lineTo x="967" y="5452"/>
-                <wp:lineTo x="322" y="20551"/>
-                <wp:lineTo x="645" y="21390"/>
-                <wp:lineTo x="18376" y="21390"/>
-                <wp:lineTo x="20764" y="20007"/>
-                <wp:lineTo x="20764" y="13172"/>
-                <wp:lineTo x="21278" y="7550"/>
-                <wp:lineTo x="21278" y="4614"/>
-                <wp:lineTo x="21600" y="0"/>
-                <wp:lineTo x="18054" y="0"/>
-                <wp:lineTo x="11284" y="0"/>
-              </wp:wrapPolygon>
-            </wp:wrapThrough>
-            <wp:docPr id="1961344601" name="Picture 1961344601">
-              <a:extLst xmlns:a="http://schemas.openxmlformats.org/drawingml/2006/main">
-                <a:ext uri="{C183D7F6-B498-43B3-948B-1728B52AA6E4}">
-                  <adec:decorative xmlns:adec="http://schemas.microsoft.com/office/drawing/2017/decorative" val="1"/>
-                </a:ext>
-              </a:extLst>
-            </wp:docPr>
+            <wp:extent cx="768096" cy="768096"/>
+            <wp:effectExtent l="0" t="0" r="0" b="0"/>
+            <wp:wrapSquare wrapText="bothSides"/>
+            <wp:docPr id="1342962050" name="Picture 1"/>
             <wp:cNvGraphicFramePr>
               <a:graphicFrameLocks xmlns:a="http://schemas.openxmlformats.org/drawingml/2006/main" noChangeAspect="1"/>
             </wp:cNvGraphicFramePr>
@@ -9155,14 +9136,10 @@
               <a:graphicData uri="http://schemas.openxmlformats.org/drawingml/2006/picture">
                 <pic:pic xmlns:pic="http://schemas.openxmlformats.org/drawingml/2006/picture">
                   <pic:nvPicPr>
-                    <pic:cNvPr id="11" name="Picture 11">
-                      <a:extLst>
-                        <a:ext uri="{C183D7F6-B498-43B3-948B-1728B52AA6E4}">
-                          <adec:decorative xmlns:adec="http://schemas.microsoft.com/office/drawing/2017/decorative" val="1"/>
-                        </a:ext>
-                      </a:extLst>
-                    </pic:cNvPr>
-                    <pic:cNvPicPr/>
+                    <pic:cNvPr id="0" name="Picture 1"/>
+                    <pic:cNvPicPr>
+                      <a:picLocks noChangeAspect="1" noChangeArrowheads="1"/>
+                    </pic:cNvPicPr>
                   </pic:nvPicPr>
                   <pic:blipFill>
                     <a:blip r:embed="rId54" cstate="print">
@@ -9172,26 +9149,31 @@
                         </a:ext>
                       </a:extLst>
                     </a:blip>
+                    <a:srcRect/>
                     <a:stretch>
                       <a:fillRect/>
                     </a:stretch>
                   </pic:blipFill>
-                  <pic:spPr>
+                  <pic:spPr bwMode="auto">
                     <a:xfrm>
                       <a:off x="0" y="0"/>
-                      <a:ext cx="1003300" cy="771525"/>
+                      <a:ext cx="768096" cy="768096"/>
                     </a:xfrm>
                     <a:prstGeom prst="rect">
                       <a:avLst/>
                     </a:prstGeom>
+                    <a:noFill/>
+                    <a:ln>
+                      <a:noFill/>
+                    </a:ln>
                   </pic:spPr>
                 </pic:pic>
               </a:graphicData>
             </a:graphic>
-            <wp14:sizeRelH relativeFrom="margin">
+            <wp14:sizeRelH relativeFrom="page">
               <wp14:pctWidth>0</wp14:pctWidth>
             </wp14:sizeRelH>
-            <wp14:sizeRelV relativeFrom="margin">
+            <wp14:sizeRelV relativeFrom="page">
               <wp14:pctHeight>0</wp14:pctHeight>
             </wp14:sizeRelV>
           </wp:anchor>
@@ -9209,7 +9191,7 @@
     </w:p>
     <w:p>
       <w:pPr>
-        <w:ind w:left="1710" w:hanging="1710"/>
+        <w:ind w:left="1710"/>
       </w:pPr>
       <w:r>
         <w:t xml:space="preserve">You will </w:t>
@@ -9965,7 +9947,7 @@
       <w:pPr>
         <w:pStyle w:val="Heading1"/>
       </w:pPr>
-      <w:bookmarkStart w:id="69" w:name="_Toc143307589"/>
+      <w:bookmarkStart w:id="69" w:name="_Toc143400626"/>
       <w:r>
         <w:lastRenderedPageBreak/>
         <w:t>Weekly Preview Announcements</w:t>
@@ -10536,7 +10518,7 @@
       </w:pPr>
       <w:bookmarkStart w:id="74" w:name="_Toc103729019"/>
       <w:bookmarkStart w:id="75" w:name="_Toc104155372"/>
-      <w:bookmarkStart w:id="76" w:name="_Toc143307590"/>
+      <w:bookmarkStart w:id="76" w:name="_Toc143400627"/>
       <w:r>
         <w:lastRenderedPageBreak/>
         <w:t xml:space="preserve">How </w:t>
@@ -11691,7 +11673,7 @@
       </w:pPr>
       <w:bookmarkStart w:id="78" w:name="_Toc103729020"/>
       <w:bookmarkStart w:id="79" w:name="_Toc104155373"/>
-      <w:bookmarkStart w:id="80" w:name="_Toc143307591"/>
+      <w:bookmarkStart w:id="80" w:name="_Toc143400628"/>
       <w:r>
         <w:lastRenderedPageBreak/>
         <w:t xml:space="preserve">How </w:t>
@@ -14404,7 +14386,7 @@
       </w:pPr>
       <w:bookmarkStart w:id="85" w:name="_Toc103729021"/>
       <w:bookmarkStart w:id="86" w:name="_Toc104155374"/>
-      <w:bookmarkStart w:id="87" w:name="_Toc143307592"/>
+      <w:bookmarkStart w:id="87" w:name="_Toc143400629"/>
       <w:bookmarkEnd w:id="77"/>
       <w:r>
         <w:rPr>
@@ -15307,7 +15289,7 @@
       </w:pPr>
       <w:bookmarkStart w:id="99" w:name="_Toc103729022"/>
       <w:bookmarkStart w:id="100" w:name="_Toc104155375"/>
-      <w:bookmarkStart w:id="101" w:name="_Toc143307593"/>
+      <w:bookmarkStart w:id="101" w:name="_Toc143400630"/>
       <w:r>
         <w:lastRenderedPageBreak/>
         <w:t xml:space="preserve">Tips for </w:t>
@@ -16233,7 +16215,7 @@
       <w:pPr>
         <w:pStyle w:val="Heading1"/>
       </w:pPr>
-      <w:bookmarkStart w:id="102" w:name="_Toc143307594"/>
+      <w:bookmarkStart w:id="102" w:name="_Toc143400631"/>
       <w:r>
         <w:lastRenderedPageBreak/>
         <w:t xml:space="preserve">Get Help </w:t>

</xml_diff>